<commit_message>
modify the doc make it more fullly. 10-21 shawn.xiao
</commit_message>
<xml_diff>
--- a/task_tencent/个人经验分享.docx
+++ b/task_tencent/个人经验分享.docx
@@ -308,6 +308,560 @@
         </w:rPr>
         <w:t>并知道黑白名单的设置，可以通过批处理进行批量化的操作。</w:t>
       </w:r>
+      <w:r>
+        <w:rPr>
+          <w:rFonts w:hint="eastAsia"/>
+        </w:rPr>
+        <w:t>在此分享一下</w:t>
+      </w:r>
+      <w:r>
+        <w:rPr>
+          <w:rFonts w:hint="eastAsia"/>
+        </w:rPr>
+        <w:t>monkey</w:t>
+      </w:r>
+      <w:r>
+        <w:rPr>
+          <w:rFonts w:hint="eastAsia"/>
+        </w:rPr>
+        <w:t>的使用方法，附使用帮助文档：</w:t>
+      </w:r>
+    </w:p>
+    <w:p>
+      <w:pPr>
+        <w:pStyle w:val="a6"/>
+        <w:ind w:left="357"/>
+      </w:pPr>
+      <w:r>
+        <w:t>usage: monkey [-p ALLOWED_PACKAGE [-p ALLOWED_PACKAGE] ...]</w:t>
+      </w:r>
+    </w:p>
+    <w:p>
+      <w:pPr>
+        <w:pStyle w:val="a6"/>
+        <w:ind w:left="357"/>
+      </w:pPr>
+      <w:r>
+        <w:t xml:space="preserve">              [-c MAIN_CATEGORY [-c MAIN_CATEGORY] ...]</w:t>
+      </w:r>
+    </w:p>
+    <w:p>
+      <w:pPr>
+        <w:pStyle w:val="a6"/>
+        <w:ind w:left="357"/>
+      </w:pPr>
+      <w:r>
+        <w:t xml:space="preserve">              [--ignore-crashes] [--ignore-timeouts]</w:t>
+      </w:r>
+    </w:p>
+    <w:p>
+      <w:pPr>
+        <w:pStyle w:val="a6"/>
+        <w:ind w:left="357"/>
+      </w:pPr>
+      <w:r>
+        <w:t xml:space="preserve">              [--ignore-security-exceptions]</w:t>
+      </w:r>
+    </w:p>
+    <w:p>
+      <w:pPr>
+        <w:pStyle w:val="a6"/>
+        <w:ind w:left="357"/>
+      </w:pPr>
+      <w:r>
+        <w:t xml:space="preserve">              [--monitor-native-crashes] [--ignore-native-crashes]</w:t>
+      </w:r>
+    </w:p>
+    <w:p>
+      <w:pPr>
+        <w:pStyle w:val="a6"/>
+        <w:ind w:left="357"/>
+      </w:pPr>
+      <w:r>
+        <w:t xml:space="preserve">              [--kill-process-after-error] [--hprof]</w:t>
+      </w:r>
+    </w:p>
+    <w:p>
+      <w:pPr>
+        <w:pStyle w:val="a6"/>
+        <w:ind w:left="357"/>
+      </w:pPr>
+      <w:r>
+        <w:t xml:space="preserve">              [--pct-touch PERCENT] [--pct-motion PERCENT]</w:t>
+      </w:r>
+    </w:p>
+    <w:p>
+      <w:pPr>
+        <w:pStyle w:val="a6"/>
+        <w:ind w:left="357"/>
+      </w:pPr>
+      <w:r>
+        <w:t xml:space="preserve">              [--pct-trackball PERCENT] [--pct-syskeys PERCENT]</w:t>
+      </w:r>
+    </w:p>
+    <w:p>
+      <w:pPr>
+        <w:pStyle w:val="a6"/>
+        <w:ind w:left="357"/>
+      </w:pPr>
+      <w:r>
+        <w:t xml:space="preserve">              [--pct-nav PERCENT] [--pct-majornav PERCENT]</w:t>
+      </w:r>
+    </w:p>
+    <w:p>
+      <w:pPr>
+        <w:pStyle w:val="a6"/>
+        <w:ind w:left="357"/>
+      </w:pPr>
+      <w:r>
+        <w:t xml:space="preserve">              [--pct-appswitch PERCENT] [--pct-flip PERCENT]</w:t>
+      </w:r>
+    </w:p>
+    <w:p>
+      <w:pPr>
+        <w:pStyle w:val="a6"/>
+        <w:ind w:left="357"/>
+      </w:pPr>
+      <w:r>
+        <w:t xml:space="preserve">              [--pct-anyevent PERCENT] [--pct-pinchzoom PERCENT]</w:t>
+      </w:r>
+    </w:p>
+    <w:p>
+      <w:pPr>
+        <w:pStyle w:val="a6"/>
+        <w:ind w:left="357"/>
+      </w:pPr>
+      <w:r>
+        <w:t xml:space="preserve">              [--pkg-blacklist-file PACKAGE_BLACKLIST_FILE]</w:t>
+      </w:r>
+    </w:p>
+    <w:p>
+      <w:pPr>
+        <w:pStyle w:val="a6"/>
+        <w:ind w:left="357"/>
+      </w:pPr>
+      <w:r>
+        <w:t xml:space="preserve">              [--pkg-whitelist-file PACKAGE_WHITELIST_FILE]</w:t>
+      </w:r>
+    </w:p>
+    <w:p>
+      <w:pPr>
+        <w:pStyle w:val="a6"/>
+        <w:ind w:left="357"/>
+      </w:pPr>
+      <w:r>
+        <w:t xml:space="preserve">              [--wait-dbg] [--dbg-no-events]</w:t>
+      </w:r>
+    </w:p>
+    <w:p>
+      <w:pPr>
+        <w:pStyle w:val="a6"/>
+        <w:ind w:left="357"/>
+      </w:pPr>
+      <w:r>
+        <w:t xml:space="preserve">              [--setup scriptfile] [-f scriptfile [-f scriptfile] ...]</w:t>
+      </w:r>
+    </w:p>
+    <w:p>
+      <w:pPr>
+        <w:pStyle w:val="a6"/>
+        <w:ind w:left="357"/>
+      </w:pPr>
+      <w:r>
+        <w:t xml:space="preserve">              [--port port]</w:t>
+      </w:r>
+    </w:p>
+    <w:p>
+      <w:pPr>
+        <w:pStyle w:val="a6"/>
+        <w:ind w:left="357"/>
+      </w:pPr>
+      <w:r>
+        <w:t xml:space="preserve">              [-s SEED] [-v [-v] ...]</w:t>
+      </w:r>
+    </w:p>
+    <w:p>
+      <w:pPr>
+        <w:pStyle w:val="a6"/>
+        <w:ind w:left="357"/>
+      </w:pPr>
+      <w:r>
+        <w:t xml:space="preserve">              [--throttle MILLISEC] [--randomize-throttle]</w:t>
+      </w:r>
+    </w:p>
+    <w:p>
+      <w:pPr>
+        <w:pStyle w:val="a6"/>
+        <w:ind w:left="357"/>
+      </w:pPr>
+      <w:r>
+        <w:t xml:space="preserve">              [--profile-wait MILLISEC]</w:t>
+      </w:r>
+    </w:p>
+    <w:p>
+      <w:pPr>
+        <w:pStyle w:val="a6"/>
+        <w:ind w:left="357"/>
+      </w:pPr>
+      <w:r>
+        <w:t xml:space="preserve">              [--device-sleep-time MILLISEC]</w:t>
+      </w:r>
+    </w:p>
+    <w:p>
+      <w:pPr>
+        <w:pStyle w:val="a6"/>
+        <w:ind w:left="357"/>
+      </w:pPr>
+      <w:r>
+        <w:t xml:space="preserve">              [--randomize-script]</w:t>
+      </w:r>
+    </w:p>
+    <w:p>
+      <w:pPr>
+        <w:pStyle w:val="a6"/>
+        <w:ind w:left="357"/>
+      </w:pPr>
+      <w:r>
+        <w:t xml:space="preserve">              [--script-log]</w:t>
+      </w:r>
+    </w:p>
+    <w:p>
+      <w:pPr>
+        <w:pStyle w:val="a6"/>
+        <w:ind w:left="357"/>
+      </w:pPr>
+      <w:r>
+        <w:t xml:space="preserve">              [--bugreport]</w:t>
+      </w:r>
+    </w:p>
+    <w:p>
+      <w:pPr>
+        <w:pStyle w:val="a6"/>
+        <w:ind w:left="357"/>
+      </w:pPr>
+      <w:r>
+        <w:t xml:space="preserve">              [--periodic-bugreport]</w:t>
+      </w:r>
+    </w:p>
+    <w:p>
+      <w:pPr>
+        <w:pStyle w:val="a6"/>
+        <w:ind w:left="357" w:firstLineChars="0" w:firstLine="0"/>
+        <w:rPr>
+          <w:rFonts w:hint="eastAsia"/>
+        </w:rPr>
+      </w:pPr>
+      <w:r>
+        <w:t xml:space="preserve">              COUNT</w:t>
+      </w:r>
+    </w:p>
+    <w:p>
+      <w:pPr>
+        <w:pStyle w:val="a6"/>
+        <w:ind w:left="357" w:firstLineChars="0" w:firstLine="0"/>
+        <w:rPr>
+          <w:rFonts w:hint="eastAsia"/>
+        </w:rPr>
+      </w:pPr>
+      <w:r>
+        <w:rPr>
+          <w:rFonts w:hint="eastAsia"/>
+        </w:rPr>
+        <w:t>-p</w:t>
+      </w:r>
+      <w:r>
+        <w:rPr>
+          <w:rFonts w:hint="eastAsia"/>
+        </w:rPr>
+        <w:t>参数可以指定运行的应用程序的包名，可以方便进行白名单测试，例如</w:t>
+      </w:r>
+      <w:r>
+        <w:rPr>
+          <w:rFonts w:hint="eastAsia"/>
+        </w:rPr>
+        <w:t xml:space="preserve">-p com.android.browser </w:t>
+      </w:r>
+      <w:r>
+        <w:rPr>
+          <w:rFonts w:hint="eastAsia"/>
+        </w:rPr>
+        <w:t>可以单独进行浏览器测试。</w:t>
+      </w:r>
+    </w:p>
+    <w:p>
+      <w:pPr>
+        <w:ind w:firstLineChars="200" w:firstLine="420"/>
+      </w:pPr>
+      <w:r>
+        <w:t>[--ignore-crashes] [--ignore-timeouts]</w:t>
+      </w:r>
+    </w:p>
+    <w:p>
+      <w:pPr>
+        <w:pStyle w:val="a6"/>
+        <w:ind w:left="357"/>
+      </w:pPr>
+      <w:r>
+        <w:lastRenderedPageBreak/>
+        <w:t>[--ignore-security-exceptions]</w:t>
+      </w:r>
+    </w:p>
+    <w:p>
+      <w:pPr>
+        <w:pStyle w:val="a6"/>
+        <w:ind w:left="357"/>
+        <w:rPr>
+          <w:rFonts w:hint="eastAsia"/>
+        </w:rPr>
+      </w:pPr>
+      <w:r>
+        <w:t>[--monitor-native-crashes] [--ignore-native-crashes]</w:t>
+      </w:r>
+    </w:p>
+    <w:p>
+      <w:pPr>
+        <w:pStyle w:val="a6"/>
+        <w:ind w:left="357"/>
+        <w:rPr>
+          <w:rFonts w:hint="eastAsia"/>
+        </w:rPr>
+      </w:pPr>
+      <w:r>
+        <w:rPr>
+          <w:rFonts w:hint="eastAsia"/>
+        </w:rPr>
+        <w:t>这几个主要是对错误的处理方式，通常情况下选择“遇错不停”即所有的错误都忽略。直到次数跑完。</w:t>
+      </w:r>
+    </w:p>
+    <w:p>
+      <w:pPr>
+        <w:pStyle w:val="a6"/>
+        <w:ind w:left="357"/>
+        <w:rPr>
+          <w:rFonts w:hint="eastAsia"/>
+        </w:rPr>
+      </w:pPr>
+      <w:r>
+        <w:t>[--kill-process-after-error] [--hprof]</w:t>
+      </w:r>
+      <w:r>
+        <w:rPr>
+          <w:rFonts w:hint="eastAsia"/>
+        </w:rPr>
+        <w:t xml:space="preserve"> </w:t>
+      </w:r>
+      <w:r>
+        <w:rPr>
+          <w:rFonts w:hint="eastAsia"/>
+        </w:rPr>
+        <w:t>遇到错误进程后，将进程杀死并导出错误信息。</w:t>
+      </w:r>
+    </w:p>
+    <w:p>
+      <w:pPr>
+        <w:pStyle w:val="a6"/>
+        <w:ind w:left="357"/>
+      </w:pPr>
+      <w:r>
+        <w:t>[--pct-touch PERCENT] [--pct-motion PERCENT]</w:t>
+      </w:r>
+    </w:p>
+    <w:p>
+      <w:pPr>
+        <w:ind w:firstLineChars="350" w:firstLine="735"/>
+      </w:pPr>
+      <w:r>
+        <w:t xml:space="preserve"> [--pct-trackball PERCENT] [--pct-syskeys PERCENT]</w:t>
+      </w:r>
+    </w:p>
+    <w:p>
+      <w:pPr>
+        <w:pStyle w:val="a6"/>
+        <w:ind w:left="357"/>
+      </w:pPr>
+      <w:r>
+        <w:t>[--pct-nav PERCENT] [--pct-majornav PERCENT]</w:t>
+      </w:r>
+    </w:p>
+    <w:p>
+      <w:pPr>
+        <w:pStyle w:val="a6"/>
+        <w:ind w:left="357"/>
+      </w:pPr>
+      <w:r>
+        <w:t>[--pct-appswitch PERCENT] [--pct-flip PERCENT]</w:t>
+      </w:r>
+    </w:p>
+    <w:p>
+      <w:pPr>
+        <w:pStyle w:val="a6"/>
+        <w:ind w:left="357"/>
+        <w:rPr>
+          <w:rFonts w:hint="eastAsia"/>
+        </w:rPr>
+      </w:pPr>
+      <w:r>
+        <w:t>[--pct-anyevent PERCENT] [--pct-pinchzoom PERCENT]</w:t>
+      </w:r>
+    </w:p>
+    <w:p>
+      <w:pPr>
+        <w:pStyle w:val="a6"/>
+        <w:ind w:left="357"/>
+        <w:rPr>
+          <w:rFonts w:hint="eastAsia"/>
+        </w:rPr>
+      </w:pPr>
+      <w:r>
+        <w:rPr>
+          <w:rFonts w:hint="eastAsia"/>
+        </w:rPr>
+        <w:t>分配各个事件所占的比例，比如“点击”、“滑动”、“方向键”、“程序切换”、“任意事件”等。</w:t>
+      </w:r>
+    </w:p>
+    <w:p>
+      <w:pPr>
+        <w:pStyle w:val="a6"/>
+        <w:ind w:left="357"/>
+      </w:pPr>
+      <w:r>
+        <w:t>[--pkg-blacklist-file PACKAGE_BLACKLIST_FILE]</w:t>
+      </w:r>
+    </w:p>
+    <w:p>
+      <w:pPr>
+        <w:pStyle w:val="a6"/>
+        <w:ind w:left="357"/>
+      </w:pPr>
+      <w:r>
+        <w:t>[--pkg-whitelist-file PACKAGE_WHITELIST_FILE]</w:t>
+      </w:r>
+    </w:p>
+    <w:p>
+      <w:pPr>
+        <w:pStyle w:val="a6"/>
+        <w:ind w:left="357"/>
+      </w:pPr>
+      <w:r>
+        <w:rPr>
+          <w:rFonts w:hint="eastAsia"/>
+        </w:rPr>
+        <w:t>指定黑白名单的文件路径和文件名。</w:t>
+      </w:r>
+    </w:p>
+    <w:p>
+      <w:pPr>
+        <w:pStyle w:val="a6"/>
+        <w:ind w:left="357"/>
+        <w:rPr>
+          <w:rFonts w:hint="eastAsia"/>
+        </w:rPr>
+      </w:pPr>
+    </w:p>
+    <w:p>
+      <w:pPr>
+        <w:pStyle w:val="a6"/>
+        <w:ind w:left="357"/>
+        <w:rPr>
+          <w:rFonts w:hint="eastAsia"/>
+        </w:rPr>
+      </w:pPr>
+      <w:r>
+        <w:t>[-s SEED] [-v [-v] ...]</w:t>
+      </w:r>
+      <w:r>
+        <w:rPr>
+          <w:rFonts w:hint="eastAsia"/>
+        </w:rPr>
+        <w:t xml:space="preserve">  </w:t>
+      </w:r>
+      <w:r>
+        <w:rPr>
+          <w:rFonts w:hint="eastAsia"/>
+        </w:rPr>
+        <w:t>指定本次</w:t>
+      </w:r>
+      <w:r>
+        <w:rPr>
+          <w:rFonts w:hint="eastAsia"/>
+        </w:rPr>
+        <w:t>monkey</w:t>
+      </w:r>
+      <w:r>
+        <w:rPr>
+          <w:rFonts w:hint="eastAsia"/>
+        </w:rPr>
+        <w:t>测试的种子数。帮助生成伪随机序列。</w:t>
+      </w:r>
+    </w:p>
+    <w:p>
+      <w:pPr>
+        <w:pStyle w:val="a6"/>
+        <w:ind w:left="357"/>
+        <w:rPr>
+          <w:rFonts w:hint="eastAsia"/>
+        </w:rPr>
+      </w:pPr>
+      <w:r>
+        <w:t>[--throttle MILLISEC] [--randomize-throttle]</w:t>
+      </w:r>
+      <w:r>
+        <w:rPr>
+          <w:rFonts w:hint="eastAsia"/>
+        </w:rPr>
+        <w:t xml:space="preserve"> </w:t>
+      </w:r>
+      <w:r>
+        <w:rPr>
+          <w:rFonts w:hint="eastAsia"/>
+        </w:rPr>
+        <w:t>设置每次点击的延时时间，通常设置成</w:t>
+      </w:r>
+      <w:r>
+        <w:rPr>
+          <w:rFonts w:hint="eastAsia"/>
+        </w:rPr>
+        <w:t>1000ms.</w:t>
+      </w:r>
+      <w:r>
+        <w:rPr>
+          <w:rFonts w:hint="eastAsia"/>
+        </w:rPr>
+        <w:t>后面一个选项为随机进行延时。</w:t>
+      </w:r>
+    </w:p>
+    <w:p>
+      <w:pPr>
+        <w:pStyle w:val="a6"/>
+        <w:ind w:left="357"/>
+        <w:rPr>
+          <w:rFonts w:hint="eastAsia"/>
+        </w:rPr>
+      </w:pPr>
+      <w:r>
+        <w:rPr>
+          <w:rFonts w:hint="eastAsia"/>
+        </w:rPr>
+        <w:t xml:space="preserve">COUNT </w:t>
+      </w:r>
+      <w:r>
+        <w:rPr>
+          <w:rFonts w:hint="eastAsia"/>
+        </w:rPr>
+        <w:t>设置随机事件执行的测试次数，即点击次数。</w:t>
+      </w:r>
+    </w:p>
+    <w:p>
+      <w:pPr>
+        <w:pStyle w:val="a6"/>
+        <w:ind w:left="357"/>
+      </w:pPr>
+    </w:p>
+    <w:p>
+      <w:pPr>
+        <w:pStyle w:val="a6"/>
+        <w:ind w:left="357" w:firstLineChars="0" w:firstLine="0"/>
+      </w:pPr>
     </w:p>
     <w:p>
       <w:pPr>
@@ -317,9 +871,6 @@
           <w:numId w:val="1"/>
         </w:numPr>
         <w:ind w:firstLineChars="0"/>
-        <w:rPr>
-          <w:rFonts w:hint="eastAsia"/>
-        </w:rPr>
       </w:pPr>
       <w:r>
         <w:rPr>
@@ -360,9 +911,6 @@
           <w:numId w:val="1"/>
         </w:numPr>
         <w:ind w:firstLineChars="0"/>
-        <w:rPr>
-          <w:rFonts w:hint="eastAsia"/>
-        </w:rPr>
       </w:pPr>
       <w:r>
         <w:rPr>
@@ -415,9 +963,6 @@
           <w:numId w:val="1"/>
         </w:numPr>
         <w:ind w:firstLineChars="0"/>
-        <w:rPr>
-          <w:rFonts w:hint="eastAsia"/>
-        </w:rPr>
       </w:pPr>
       <w:r>
         <w:rPr>
@@ -520,14 +1065,14 @@
 
 <file path=word/endnotes.xml><?xml version="1.0" encoding="utf-8"?>
 <w:endnotes xmlns:ve="http://schemas.openxmlformats.org/markup-compatibility/2006" xmlns:o="urn:schemas-microsoft-com:office:office" xmlns:r="http://schemas.openxmlformats.org/officeDocument/2006/relationships" xmlns:m="http://schemas.openxmlformats.org/officeDocument/2006/math" xmlns:v="urn:schemas-microsoft-com:vml" xmlns:wp="http://schemas.openxmlformats.org/drawingml/2006/wordprocessingDrawing" xmlns:w10="urn:schemas-microsoft-com:office:word" xmlns:w="http://schemas.openxmlformats.org/wordprocessingml/2006/main" xmlns:wne="http://schemas.microsoft.com/office/word/2006/wordml">
-  <w:endnote w:type="separator" w:id="-1">
+  <w:endnote w:type="separator" w:id="0">
     <w:p>
       <w:r>
         <w:separator/>
       </w:r>
     </w:p>
   </w:endnote>
-  <w:endnote w:type="continuationSeparator" w:id="0">
+  <w:endnote w:type="continuationSeparator" w:id="1">
     <w:p>
       <w:r>
         <w:continuationSeparator/>
@@ -539,14 +1084,14 @@
 
 <file path=word/footnotes.xml><?xml version="1.0" encoding="utf-8"?>
 <w:footnotes xmlns:ve="http://schemas.openxmlformats.org/markup-compatibility/2006" xmlns:o="urn:schemas-microsoft-com:office:office" xmlns:r="http://schemas.openxmlformats.org/officeDocument/2006/relationships" xmlns:m="http://schemas.openxmlformats.org/officeDocument/2006/math" xmlns:v="urn:schemas-microsoft-com:vml" xmlns:wp="http://schemas.openxmlformats.org/drawingml/2006/wordprocessingDrawing" xmlns:w10="urn:schemas-microsoft-com:office:word" xmlns:w="http://schemas.openxmlformats.org/wordprocessingml/2006/main" xmlns:wne="http://schemas.microsoft.com/office/word/2006/wordml">
-  <w:footnote w:type="separator" w:id="-1">
+  <w:footnote w:type="separator" w:id="0">
     <w:p>
       <w:r>
         <w:separator/>
       </w:r>
     </w:p>
   </w:footnote>
-  <w:footnote w:type="continuationSeparator" w:id="0">
+  <w:footnote w:type="continuationSeparator" w:id="1">
     <w:p>
       <w:r>
         <w:continuationSeparator/>

</xml_diff>